<commit_message>
Final version for MarketAxess
</commit_message>
<xml_diff>
--- a/Cover Letter/MarketAxess 2014.docx
+++ b/Cover Letter/MarketAxess 2014.docx
@@ -3,39 +3,128 @@
 <w:document xmlns:wpc="http://schemas.microsoft.com/office/word/2010/wordprocessingCanvas" xmlns:mo="http://schemas.microsoft.com/office/mac/office/2008/main" xmlns:mc="http://schemas.openxmlformats.org/markup-compatibility/2006" xmlns:mv="urn:schemas-microsoft-com:mac:vml" xmlns:o="urn:schemas-microsoft-com:office:office" xmlns:r="http://schemas.openxmlformats.org/officeDocument/2006/relationships" xmlns:m="http://schemas.openxmlformats.org/officeDocument/2006/math" xmlns:v="urn:schemas-microsoft-com:vml" xmlns:wp14="http://schemas.microsoft.com/office/word/2010/wordprocessingDrawing" xmlns:wp="http://schemas.openxmlformats.org/drawingml/2006/wordprocessingDrawing" xmlns:w10="urn:schemas-microsoft-com:office:word" xmlns:w="http://schemas.openxmlformats.org/wordprocessingml/2006/main" xmlns:w14="http://schemas.microsoft.com/office/word/2010/wordml" xmlns:wpg="http://schemas.microsoft.com/office/word/2010/wordprocessingGroup" xmlns:wpi="http://schemas.microsoft.com/office/word/2010/wordprocessingInk" xmlns:wne="http://schemas.microsoft.com/office/word/2006/wordml" xmlns:wps="http://schemas.microsoft.com/office/word/2010/wordprocessingShape" mc:Ignorable="w14 wp14">
   <w:body>
     <w:p>
-      <w:r>
+      <w:pPr>
+        <w:rPr>
+          <w:sz w:val="28"/>
+          <w:szCs w:val="28"/>
+        </w:rPr>
+      </w:pPr>
+      <w:r>
+        <w:rPr>
+          <w:sz w:val="28"/>
+          <w:szCs w:val="28"/>
+        </w:rPr>
         <w:t>Hi,</w:t>
       </w:r>
     </w:p>
-    <w:p/>
-    <w:p>
-      <w:r>
+    <w:p>
+      <w:pPr>
+        <w:rPr>
+          <w:sz w:val="28"/>
+          <w:szCs w:val="28"/>
+        </w:rPr>
+      </w:pPr>
+    </w:p>
+    <w:p>
+      <w:pPr>
+        <w:rPr>
+          <w:sz w:val="28"/>
+          <w:szCs w:val="28"/>
+        </w:rPr>
+      </w:pPr>
+      <w:r>
+        <w:rPr>
+          <w:sz w:val="28"/>
+          <w:szCs w:val="28"/>
+        </w:rPr>
         <w:tab/>
         <w:t xml:space="preserve">My name is Ryan D’souza and I’d love to intern at </w:t>
       </w:r>
       <w:proofErr w:type="spellStart"/>
       <w:r>
+        <w:rPr>
+          <w:sz w:val="28"/>
+          <w:szCs w:val="28"/>
+        </w:rPr>
         <w:t>MarketAxess</w:t>
       </w:r>
       <w:proofErr w:type="spellEnd"/>
       <w:r>
+        <w:rPr>
+          <w:sz w:val="28"/>
+          <w:szCs w:val="28"/>
+        </w:rPr>
         <w:t xml:space="preserve"> as a Software Applications Developer. </w:t>
       </w:r>
       <w:r>
-        <w:t xml:space="preserve">My love for developing trading platforms, the region where my passions for Computer Science and Finance intersect, grew when I interned at </w:t>
+        <w:rPr>
+          <w:sz w:val="28"/>
+          <w:szCs w:val="28"/>
+        </w:rPr>
+        <w:t xml:space="preserve">My </w:t>
+      </w:r>
+      <w:r>
+        <w:rPr>
+          <w:sz w:val="28"/>
+          <w:szCs w:val="28"/>
+        </w:rPr>
+        <w:t>interest in working on</w:t>
+      </w:r>
+      <w:r>
+        <w:rPr>
+          <w:sz w:val="28"/>
+          <w:szCs w:val="28"/>
+        </w:rPr>
+        <w:t xml:space="preserve"> trading platfor</w:t>
+      </w:r>
+      <w:r>
+        <w:rPr>
+          <w:sz w:val="28"/>
+          <w:szCs w:val="28"/>
+        </w:rPr>
+        <w:t xml:space="preserve">ms, the region where my passion </w:t>
+      </w:r>
+      <w:r>
+        <w:rPr>
+          <w:sz w:val="28"/>
+          <w:szCs w:val="28"/>
+        </w:rPr>
+        <w:t xml:space="preserve">for Computer Science and Finance intersect, </w:t>
+      </w:r>
+      <w:r>
+        <w:rPr>
+          <w:sz w:val="28"/>
+          <w:szCs w:val="28"/>
+        </w:rPr>
+        <w:t xml:space="preserve">stems from last summer, </w:t>
+      </w:r>
+      <w:r>
+        <w:rPr>
+          <w:sz w:val="28"/>
+          <w:szCs w:val="28"/>
+        </w:rPr>
+        <w:t xml:space="preserve">when I interned at </w:t>
       </w:r>
       <w:r>
         <w:rPr>
           <w:i/>
+          <w:sz w:val="28"/>
+          <w:szCs w:val="28"/>
         </w:rPr>
         <w:t>Javelin Capital Markets</w:t>
       </w:r>
       <w:r>
+        <w:rPr>
+          <w:sz w:val="28"/>
+          <w:szCs w:val="28"/>
+        </w:rPr>
         <w:t xml:space="preserve"> </w:t>
       </w:r>
       <w:r>
         <w:rPr>
           <w:i/>
+          <w:sz w:val="28"/>
+          <w:szCs w:val="28"/>
         </w:rPr>
         <w:t>LLC</w:t>
       </w:r>
@@ -43,171 +132,637 @@
       <w:r>
         <w:rPr>
           <w:i/>
+          <w:sz w:val="28"/>
+          <w:szCs w:val="28"/>
         </w:rPr>
         <w:t>.</w:t>
       </w:r>
       <w:r>
+        <w:rPr>
+          <w:sz w:val="28"/>
+          <w:szCs w:val="28"/>
+        </w:rPr>
         <w:t>,</w:t>
       </w:r>
       <w:proofErr w:type="gramEnd"/>
       <w:r>
+        <w:rPr>
+          <w:sz w:val="28"/>
+          <w:szCs w:val="28"/>
+        </w:rPr>
         <w:t xml:space="preserve"> a</w:t>
       </w:r>
       <w:r>
+        <w:rPr>
+          <w:sz w:val="28"/>
+          <w:szCs w:val="28"/>
+        </w:rPr>
         <w:t>n Interest Rate</w:t>
       </w:r>
       <w:r>
+        <w:rPr>
+          <w:sz w:val="28"/>
+          <w:szCs w:val="28"/>
+        </w:rPr>
         <w:t xml:space="preserve"> S</w:t>
       </w:r>
       <w:r>
+        <w:rPr>
+          <w:sz w:val="28"/>
+          <w:szCs w:val="28"/>
+        </w:rPr>
         <w:t xml:space="preserve">waps </w:t>
       </w:r>
       <w:r>
+        <w:rPr>
+          <w:sz w:val="28"/>
+          <w:szCs w:val="28"/>
+        </w:rPr>
         <w:t>E</w:t>
       </w:r>
       <w:r>
-        <w:t xml:space="preserve">xecution </w:t>
-      </w:r>
-      <w:r>
-        <w:t>F</w:t>
-      </w:r>
-      <w:r>
-        <w:t>acility</w:t>
-      </w:r>
-      <w:r>
-        <w:t>, last summer.</w:t>
-      </w:r>
-    </w:p>
-    <w:p>
-      <w:r>
+        <w:rPr>
+          <w:sz w:val="28"/>
+          <w:szCs w:val="28"/>
+        </w:rPr>
+        <w:t>xecution</w:t>
+      </w:r>
+      <w:r>
+        <w:rPr>
+          <w:sz w:val="28"/>
+          <w:szCs w:val="28"/>
+        </w:rPr>
+        <w:t xml:space="preserve"> Facility</w:t>
+      </w:r>
+      <w:r>
+        <w:rPr>
+          <w:sz w:val="28"/>
+          <w:szCs w:val="28"/>
+        </w:rPr>
+        <w:t>.</w:t>
+      </w:r>
+      <w:r>
+        <w:rPr>
+          <w:sz w:val="28"/>
+          <w:szCs w:val="28"/>
+        </w:rPr>
+        <w:t xml:space="preserve"> I believe the experiences I’ve learned from my time at </w:t>
+      </w:r>
+      <w:r>
+        <w:rPr>
+          <w:i/>
+          <w:sz w:val="28"/>
+          <w:szCs w:val="28"/>
+        </w:rPr>
+        <w:t xml:space="preserve">Javelin </w:t>
+      </w:r>
+      <w:r>
+        <w:rPr>
+          <w:sz w:val="28"/>
+          <w:szCs w:val="28"/>
+        </w:rPr>
+        <w:t>and my newfound passion for working on trading platforms will help me overcome and grow from the challenges in</w:t>
+      </w:r>
+      <w:r>
+        <w:rPr>
+          <w:sz w:val="28"/>
+          <w:szCs w:val="28"/>
+        </w:rPr>
+        <w:t xml:space="preserve">terning at </w:t>
+      </w:r>
+      <w:proofErr w:type="spellStart"/>
+      <w:r>
+        <w:rPr>
+          <w:sz w:val="28"/>
+          <w:szCs w:val="28"/>
+        </w:rPr>
+        <w:t>Market</w:t>
+      </w:r>
+      <w:r>
+        <w:rPr>
+          <w:sz w:val="28"/>
+          <w:szCs w:val="28"/>
+        </w:rPr>
+        <w:t>Axess</w:t>
+      </w:r>
+      <w:proofErr w:type="spellEnd"/>
+      <w:r>
+        <w:rPr>
+          <w:sz w:val="28"/>
+          <w:szCs w:val="28"/>
+        </w:rPr>
+        <w:t xml:space="preserve"> will throw at me. </w:t>
+      </w:r>
+    </w:p>
+    <w:p>
+      <w:pPr>
+        <w:rPr>
+          <w:sz w:val="28"/>
+          <w:szCs w:val="28"/>
+        </w:rPr>
+      </w:pPr>
+    </w:p>
+    <w:p>
+      <w:pPr>
+        <w:rPr>
+          <w:sz w:val="28"/>
+          <w:szCs w:val="28"/>
+        </w:rPr>
+      </w:pPr>
+      <w:r>
+        <w:rPr>
+          <w:sz w:val="28"/>
+          <w:szCs w:val="28"/>
+        </w:rPr>
         <w:tab/>
         <w:t xml:space="preserve">In terms of Finance, I’ve been an </w:t>
       </w:r>
       <w:r>
+        <w:rPr>
+          <w:sz w:val="28"/>
+          <w:szCs w:val="28"/>
+        </w:rPr>
         <w:t>active value investor in stocks</w:t>
       </w:r>
       <w:r>
+        <w:rPr>
+          <w:sz w:val="28"/>
+          <w:szCs w:val="28"/>
+        </w:rPr>
         <w:t xml:space="preserve"> and long-term </w:t>
       </w:r>
       <w:proofErr w:type="spellStart"/>
       <w:r>
+        <w:rPr>
+          <w:sz w:val="28"/>
+          <w:szCs w:val="28"/>
+        </w:rPr>
         <w:t>ForEx</w:t>
       </w:r>
       <w:proofErr w:type="spellEnd"/>
       <w:r>
+        <w:rPr>
+          <w:sz w:val="28"/>
+          <w:szCs w:val="28"/>
+        </w:rPr>
         <w:t xml:space="preserve"> trader for the past three years. I plan to continue investing in stocks,</w:t>
       </w:r>
       <w:r>
+        <w:rPr>
+          <w:sz w:val="28"/>
+          <w:szCs w:val="28"/>
+        </w:rPr>
         <w:t xml:space="preserve"> mainly in the technology sector,</w:t>
       </w:r>
       <w:r>
+        <w:rPr>
+          <w:sz w:val="28"/>
+          <w:szCs w:val="28"/>
+        </w:rPr>
         <w:t xml:space="preserve"> and, when I acquire enough capital, begin investing in </w:t>
       </w:r>
       <w:r>
+        <w:rPr>
+          <w:sz w:val="28"/>
+          <w:szCs w:val="28"/>
+        </w:rPr>
         <w:t>fixed-income</w:t>
       </w:r>
       <w:r>
+        <w:rPr>
+          <w:sz w:val="28"/>
+          <w:szCs w:val="28"/>
+        </w:rPr>
         <w:t xml:space="preserve"> i</w:t>
       </w:r>
       <w:r>
+        <w:rPr>
+          <w:sz w:val="28"/>
+          <w:szCs w:val="28"/>
+        </w:rPr>
         <w:t xml:space="preserve">nstruments like </w:t>
       </w:r>
       <w:r>
+        <w:rPr>
+          <w:sz w:val="28"/>
+          <w:szCs w:val="28"/>
+        </w:rPr>
         <w:t xml:space="preserve">government and corporate </w:t>
       </w:r>
       <w:r>
+        <w:rPr>
+          <w:sz w:val="28"/>
+          <w:szCs w:val="28"/>
+        </w:rPr>
         <w:t>bonds.</w:t>
       </w:r>
       <w:r>
+        <w:rPr>
+          <w:sz w:val="28"/>
+          <w:szCs w:val="28"/>
+        </w:rPr>
         <w:t xml:space="preserve"> I read </w:t>
       </w:r>
       <w:r>
         <w:rPr>
           <w:i/>
+          <w:sz w:val="28"/>
+          <w:szCs w:val="28"/>
         </w:rPr>
         <w:t>Bloomberg</w:t>
       </w:r>
       <w:r>
+        <w:rPr>
+          <w:sz w:val="28"/>
+          <w:szCs w:val="28"/>
+        </w:rPr>
         <w:t xml:space="preserve">, </w:t>
       </w:r>
       <w:r>
         <w:rPr>
           <w:i/>
+          <w:sz w:val="28"/>
+          <w:szCs w:val="28"/>
         </w:rPr>
         <w:t>The Wall Street Journal</w:t>
       </w:r>
       <w:r>
+        <w:rPr>
+          <w:sz w:val="28"/>
+          <w:szCs w:val="28"/>
+        </w:rPr>
         <w:t xml:space="preserve">, and </w:t>
       </w:r>
       <w:r>
         <w:rPr>
           <w:i/>
+          <w:sz w:val="28"/>
+          <w:szCs w:val="28"/>
         </w:rPr>
         <w:t xml:space="preserve">The Economist </w:t>
       </w:r>
       <w:r>
+        <w:rPr>
+          <w:sz w:val="28"/>
+          <w:szCs w:val="28"/>
+        </w:rPr>
         <w:t>daily, and blog about</w:t>
       </w:r>
       <w:r>
+        <w:rPr>
+          <w:sz w:val="28"/>
+          <w:szCs w:val="28"/>
+        </w:rPr>
         <w:t xml:space="preserve"> </w:t>
       </w:r>
       <w:r>
+        <w:rPr>
+          <w:sz w:val="28"/>
+          <w:szCs w:val="28"/>
+        </w:rPr>
         <w:t>macro-economic trends.</w:t>
       </w:r>
-    </w:p>
-    <w:p>
-      <w:r>
+      <w:r>
+        <w:rPr>
+          <w:sz w:val="28"/>
+          <w:szCs w:val="28"/>
+        </w:rPr>
+        <w:t xml:space="preserve"> From my internship at </w:t>
+      </w:r>
+      <w:r>
+        <w:rPr>
+          <w:i/>
+          <w:sz w:val="28"/>
+          <w:szCs w:val="28"/>
+        </w:rPr>
+        <w:t>Javelin</w:t>
+      </w:r>
+      <w:r>
+        <w:rPr>
+          <w:sz w:val="28"/>
+          <w:szCs w:val="28"/>
+        </w:rPr>
+        <w:t>, I’m familiar with the Bloomberg Terminal, industry standards for sending and receiving information (</w:t>
+      </w:r>
+      <w:proofErr w:type="spellStart"/>
+      <w:r>
+        <w:rPr>
+          <w:sz w:val="28"/>
+          <w:szCs w:val="28"/>
+        </w:rPr>
+        <w:t>FixML</w:t>
+      </w:r>
+      <w:proofErr w:type="spellEnd"/>
+      <w:r>
+        <w:rPr>
+          <w:sz w:val="28"/>
+          <w:szCs w:val="28"/>
+        </w:rPr>
+        <w:t>/FPML), SEF ter</w:t>
+      </w:r>
+      <w:r>
+        <w:rPr>
+          <w:sz w:val="28"/>
+          <w:szCs w:val="28"/>
+        </w:rPr>
+        <w:t xml:space="preserve">minology, and the general </w:t>
+      </w:r>
+      <w:r>
+        <w:rPr>
+          <w:sz w:val="28"/>
+          <w:szCs w:val="28"/>
+        </w:rPr>
+        <w:t xml:space="preserve">process for </w:t>
+      </w:r>
+      <w:r>
+        <w:rPr>
+          <w:sz w:val="28"/>
+          <w:szCs w:val="28"/>
+        </w:rPr>
+        <w:t xml:space="preserve">trading </w:t>
+      </w:r>
+      <w:r>
+        <w:rPr>
+          <w:sz w:val="28"/>
+          <w:szCs w:val="28"/>
+        </w:rPr>
+        <w:t xml:space="preserve">debt instruments. </w:t>
+      </w:r>
+    </w:p>
+    <w:p>
+      <w:pPr>
+        <w:rPr>
+          <w:sz w:val="28"/>
+          <w:szCs w:val="28"/>
+        </w:rPr>
+      </w:pPr>
+    </w:p>
+    <w:p>
+      <w:pPr>
+        <w:rPr>
+          <w:sz w:val="28"/>
+          <w:szCs w:val="28"/>
+        </w:rPr>
+      </w:pPr>
+      <w:r>
+        <w:rPr>
+          <w:sz w:val="28"/>
+          <w:szCs w:val="28"/>
+        </w:rPr>
         <w:tab/>
-        <w:t>In terms of Computer Science, I consider myself proficient in all paradigms of Java, especially backend and server-side</w:t>
-      </w:r>
-      <w:r>
+        <w:t>In terms of Computer Science, I consider myself proficient in all paradigms of Java, especially backend and ser</w:t>
+      </w:r>
+      <w:bookmarkStart w:id="0" w:name="_GoBack"/>
+      <w:bookmarkEnd w:id="0"/>
+      <w:r>
+        <w:rPr>
+          <w:sz w:val="28"/>
+          <w:szCs w:val="28"/>
+        </w:rPr>
+        <w:t>ver-side</w:t>
+      </w:r>
+      <w:r>
+        <w:rPr>
+          <w:sz w:val="28"/>
+          <w:szCs w:val="28"/>
+        </w:rPr>
         <w:t xml:space="preserve">, and </w:t>
       </w:r>
-      <w:proofErr w:type="gramStart"/>
-      <w:r>
-        <w:t>well-versed</w:t>
-      </w:r>
-      <w:proofErr w:type="gramEnd"/>
-      <w:r>
+      <w:r>
+        <w:rPr>
+          <w:sz w:val="28"/>
+          <w:szCs w:val="28"/>
+        </w:rPr>
+        <w:t>well versed</w:t>
+      </w:r>
+      <w:r>
+        <w:rPr>
+          <w:sz w:val="28"/>
+          <w:szCs w:val="28"/>
+        </w:rPr>
         <w:t xml:space="preserve"> in modern application design patterns</w:t>
       </w:r>
       <w:r>
+        <w:rPr>
+          <w:sz w:val="28"/>
+          <w:szCs w:val="28"/>
+        </w:rPr>
         <w:t>. I’ve made several Android applications</w:t>
       </w:r>
       <w:r>
+        <w:rPr>
+          <w:sz w:val="28"/>
+          <w:szCs w:val="28"/>
+        </w:rPr>
         <w:t xml:space="preserve"> – both commercially and privately - explored and built</w:t>
       </w:r>
       <w:r>
+        <w:rPr>
+          <w:sz w:val="28"/>
+          <w:szCs w:val="28"/>
+        </w:rPr>
         <w:t xml:space="preserve"> different complex data structures and algorithms, and have worked on large-scale projects. </w:t>
       </w:r>
     </w:p>
     <w:p>
-      <w:r>
+      <w:pPr>
+        <w:rPr>
+          <w:sz w:val="28"/>
+          <w:szCs w:val="28"/>
+        </w:rPr>
+      </w:pPr>
+    </w:p>
+    <w:p>
+      <w:pPr>
+        <w:rPr>
+          <w:sz w:val="28"/>
+          <w:szCs w:val="28"/>
+        </w:rPr>
+      </w:pPr>
+      <w:r>
+        <w:rPr>
+          <w:sz w:val="28"/>
+          <w:szCs w:val="28"/>
+        </w:rPr>
         <w:tab/>
         <w:t xml:space="preserve">My internship as a Software Engineer at </w:t>
       </w:r>
       <w:r>
         <w:rPr>
           <w:i/>
+          <w:sz w:val="28"/>
+          <w:szCs w:val="28"/>
         </w:rPr>
         <w:t>Javelin</w:t>
       </w:r>
       <w:r>
-        <w:t xml:space="preserve">, a SEF with a backend entirely written in Java, and my passion for Computer Science, make me feel confident that I will know </w:t>
-      </w:r>
-      <w:r>
-        <w:t>how to handle and le</w:t>
-      </w:r>
-      <w:bookmarkStart w:id="0" w:name="_GoBack"/>
-      <w:bookmarkEnd w:id="0"/>
-      <w:r>
-        <w:t xml:space="preserve">arn </w:t>
-      </w:r>
+        <w:rPr>
+          <w:sz w:val="28"/>
+          <w:szCs w:val="28"/>
+        </w:rPr>
+        <w:t xml:space="preserve">, a SEF with a backend written </w:t>
+      </w:r>
+      <w:r>
+        <w:rPr>
+          <w:sz w:val="28"/>
+          <w:szCs w:val="28"/>
+        </w:rPr>
+        <w:t xml:space="preserve">entirely </w:t>
+      </w:r>
+      <w:r>
+        <w:rPr>
+          <w:sz w:val="28"/>
+          <w:szCs w:val="28"/>
+        </w:rPr>
+        <w:t xml:space="preserve">in Java, and my passion for Computer Science, make me feel confident that I will </w:t>
+      </w:r>
+      <w:r>
+        <w:rPr>
+          <w:sz w:val="28"/>
+          <w:szCs w:val="28"/>
+        </w:rPr>
+        <w:t>be able to build robust and high-quality software. I’m actually excited for the long hours and weekend time I’ll have to put in near s</w:t>
+      </w:r>
+      <w:r>
+        <w:rPr>
+          <w:sz w:val="28"/>
+          <w:szCs w:val="28"/>
+        </w:rPr>
+        <w:t>oftware releases because of the proud feeling of knowing that my code will be used to support billions of dollars in financial transactions on a daily basis.</w:t>
+      </w:r>
+    </w:p>
+    <w:p>
+      <w:pPr>
+        <w:rPr>
+          <w:sz w:val="28"/>
+          <w:szCs w:val="28"/>
+        </w:rPr>
+      </w:pPr>
+    </w:p>
+    <w:p>
+      <w:pPr>
+        <w:rPr>
+          <w:sz w:val="28"/>
+          <w:szCs w:val="28"/>
+        </w:rPr>
+      </w:pPr>
+      <w:r>
+        <w:rPr>
+          <w:sz w:val="28"/>
+          <w:szCs w:val="28"/>
+        </w:rPr>
+        <w:tab/>
+        <w:t xml:space="preserve">I’d love to intern at </w:t>
+      </w:r>
+      <w:proofErr w:type="spellStart"/>
+      <w:r>
+        <w:rPr>
+          <w:sz w:val="28"/>
+          <w:szCs w:val="28"/>
+        </w:rPr>
+        <w:t>MarketAxess</w:t>
+      </w:r>
+      <w:proofErr w:type="spellEnd"/>
+      <w:r>
+        <w:rPr>
+          <w:sz w:val="28"/>
+          <w:szCs w:val="28"/>
+        </w:rPr>
+        <w:t xml:space="preserve"> as a Software Applications Developer to continue expanding and learning about Computer Science and Finance, my two passions.</w:t>
+      </w:r>
+      <w:r>
+        <w:rPr>
+          <w:sz w:val="28"/>
+          <w:szCs w:val="28"/>
+        </w:rPr>
+        <w:t xml:space="preserve"> </w:t>
+      </w:r>
+      <w:r>
+        <w:rPr>
+          <w:sz w:val="28"/>
+          <w:szCs w:val="28"/>
+        </w:rPr>
+        <w:t>I hope I can make it to the next round of interviews.</w:t>
+      </w:r>
+    </w:p>
+    <w:p>
+      <w:pPr>
+        <w:rPr>
+          <w:sz w:val="28"/>
+          <w:szCs w:val="28"/>
+        </w:rPr>
+      </w:pPr>
+    </w:p>
+    <w:p>
+      <w:pPr>
+        <w:rPr>
+          <w:sz w:val="28"/>
+          <w:szCs w:val="28"/>
+        </w:rPr>
+      </w:pPr>
+      <w:r>
+        <w:rPr>
+          <w:sz w:val="28"/>
+          <w:szCs w:val="28"/>
+        </w:rPr>
+        <w:tab/>
+        <w:t>Thank you for your time and for this opportunity</w:t>
+      </w:r>
+    </w:p>
+    <w:p>
+      <w:pPr>
+        <w:rPr>
+          <w:sz w:val="28"/>
+          <w:szCs w:val="28"/>
+        </w:rPr>
+      </w:pPr>
+    </w:p>
+    <w:p>
+      <w:pPr>
+        <w:rPr>
+          <w:sz w:val="28"/>
+          <w:szCs w:val="28"/>
+        </w:rPr>
+      </w:pPr>
+      <w:r>
+        <w:rPr>
+          <w:sz w:val="28"/>
+          <w:szCs w:val="28"/>
+        </w:rPr>
+        <w:tab/>
+        <w:t>Ryan D’souza</w:t>
+      </w:r>
+    </w:p>
+    <w:p>
+      <w:pPr>
+        <w:rPr>
+          <w:sz w:val="28"/>
+          <w:szCs w:val="28"/>
+        </w:rPr>
+      </w:pPr>
+      <w:r>
+        <w:rPr>
+          <w:sz w:val="28"/>
+          <w:szCs w:val="28"/>
+        </w:rPr>
+        <w:tab/>
+      </w:r>
+      <w:hyperlink r:id="rId5" w:history="1">
+        <w:r>
+          <w:rPr>
+            <w:rStyle w:val="Hyperlink"/>
+            <w:sz w:val="28"/>
+            <w:szCs w:val="28"/>
+          </w:rPr>
+          <w:t>dsouzarc@gmail.com</w:t>
+        </w:r>
+      </w:hyperlink>
     </w:p>
     <w:sectPr>
       <w:pgSz w:w="12240" w:h="15840"/>
-      <w:pgMar w:top="1440" w:right="1800" w:bottom="1440" w:left="1800" w:header="720" w:footer="720" w:gutter="0"/>
+      <w:pgMar w:top="720" w:right="1260" w:bottom="180" w:left="1800" w:header="720" w:footer="720" w:gutter="0"/>
       <w:cols w:space="720"/>
+      <w:printerSettings r:id="rId6"/>
     </w:sectPr>
   </w:body>
 </w:document>
@@ -396,6 +951,17 @@
     <w:semiHidden/>
     <w:unhideWhenUsed/>
   </w:style>
+  <w:style w:type="character" w:styleId="Hyperlink">
+    <w:name w:val="Hyperlink"/>
+    <w:basedOn w:val="DefaultParagraphFont"/>
+    <w:uiPriority w:val="99"/>
+    <w:unhideWhenUsed/>
+    <w:rsid w:val="00647BE4"/>
+    <w:rPr>
+      <w:color w:val="0000FF" w:themeColor="hyperlink"/>
+      <w:u w:val="single"/>
+    </w:rPr>
+  </w:style>
 </w:styles>
 </file>
 
@@ -581,6 +1147,17 @@
     <w:uiPriority w:val="99"/>
     <w:semiHidden/>
     <w:unhideWhenUsed/>
+  </w:style>
+  <w:style w:type="character" w:styleId="Hyperlink">
+    <w:name w:val="Hyperlink"/>
+    <w:basedOn w:val="DefaultParagraphFont"/>
+    <w:uiPriority w:val="99"/>
+    <w:unhideWhenUsed/>
+    <w:rsid w:val="00647BE4"/>
+    <w:rPr>
+      <w:color w:val="0000FF" w:themeColor="hyperlink"/>
+      <w:u w:val="single"/>
+    </w:rPr>
   </w:style>
 </w:styles>
 </file>

</xml_diff>